<commit_message>
Update Declaration of Academic Integrity (SOC) - Copy.docx
</commit_message>
<xml_diff>
--- a/academic integrity/Declaration of Academic Integrity (SOC) - Copy.docx
+++ b/academic integrity/Declaration of Academic Integrity (SOC) - Copy.docx
@@ -1,6 +1,6 @@
 
 <file path=word/document.xml><?xml version="1.0" encoding="utf-8"?>
-<w:document xmlns:wpc="http://schemas.microsoft.com/office/word/2010/wordprocessingCanvas" xmlns:cx="http://schemas.microsoft.com/office/drawing/2014/chartex" xmlns:cx1="http://schemas.microsoft.com/office/drawing/2015/9/8/chartex" xmlns:cx2="http://schemas.microsoft.com/office/drawing/2015/10/21/chartex" xmlns:cx3="http://schemas.microsoft.com/office/drawing/2016/5/9/chartex" xmlns:cx4="http://schemas.microsoft.com/office/drawing/2016/5/10/chartex" xmlns:cx5="http://schemas.microsoft.com/office/drawing/2016/5/11/chartex" xmlns:cx6="http://schemas.microsoft.com/office/drawing/2016/5/12/chartex" xmlns:cx7="http://schemas.microsoft.com/office/drawing/2016/5/13/chartex" xmlns:cx8="http://schemas.microsoft.com/office/drawing/2016/5/14/chartex" xmlns:mc="http://schemas.openxmlformats.org/markup-compatibility/2006" xmlns:aink="http://schemas.microsoft.com/office/drawing/2016/ink" xmlns:am3d="http://schemas.microsoft.com/office/drawing/2017/model3d" xmlns:o="urn:schemas-microsoft-com:office:office" xmlns:oel="http://schemas.microsoft.com/office/2019/extlst" xmlns:r="http://schemas.openxmlformats.org/officeDocument/2006/relationships" xmlns:m="http://schemas.openxmlformats.org/officeDocument/2006/math" xmlns:v="urn:schemas-microsoft-com:vml" xmlns:wp14="http://schemas.microsoft.com/office/word/2010/wordprocessingDrawing" xmlns:wp="http://schemas.openxmlformats.org/drawingml/2006/wordprocessingDrawing" xmlns:w10="urn:schemas-microsoft-com:office:word" xmlns:w="http://schemas.openxmlformats.org/wordprocessingml/2006/main" xmlns:w14="http://schemas.microsoft.com/office/word/2010/wordml" xmlns:w15="http://schemas.microsoft.com/office/word/2012/wordml" xmlns:w16cex="http://schemas.microsoft.com/office/word/2018/wordml/cex" xmlns:w16cid="http://schemas.microsoft.com/office/word/2016/wordml/cid" xmlns:w16="http://schemas.microsoft.com/office/word/2018/wordml" xmlns:w16sdtdh="http://schemas.microsoft.com/office/word/2020/wordml/sdtdatahash" xmlns:w16se="http://schemas.microsoft.com/office/word/2015/wordml/symex" xmlns:wpg="http://schemas.microsoft.com/office/word/2010/wordprocessingGroup" xmlns:wpi="http://schemas.microsoft.com/office/word/2010/wordprocessingInk" xmlns:wne="http://schemas.microsoft.com/office/word/2006/wordml" xmlns:wps="http://schemas.microsoft.com/office/word/2010/wordprocessingShape" mc:Ignorable="w14 w15 w16se w16cid w16 w16cex w16sdtdh wp14">
+<w:document xmlns:wpc="http://schemas.microsoft.com/office/word/2010/wordprocessingCanvas" xmlns:cx="http://schemas.microsoft.com/office/drawing/2014/chartex" xmlns:cx1="http://schemas.microsoft.com/office/drawing/2015/9/8/chartex" xmlns:cx2="http://schemas.microsoft.com/office/drawing/2015/10/21/chartex" xmlns:cx3="http://schemas.microsoft.com/office/drawing/2016/5/9/chartex" xmlns:cx4="http://schemas.microsoft.com/office/drawing/2016/5/10/chartex" xmlns:cx5="http://schemas.microsoft.com/office/drawing/2016/5/11/chartex" xmlns:cx6="http://schemas.microsoft.com/office/drawing/2016/5/12/chartex" xmlns:cx7="http://schemas.microsoft.com/office/drawing/2016/5/13/chartex" xmlns:cx8="http://schemas.microsoft.com/office/drawing/2016/5/14/chartex" xmlns:mc="http://schemas.openxmlformats.org/markup-compatibility/2006" xmlns:aink="http://schemas.microsoft.com/office/drawing/2016/ink" xmlns:am3d="http://schemas.microsoft.com/office/drawing/2017/model3d" xmlns:o="urn:schemas-microsoft-com:office:office" xmlns:oel="http://schemas.microsoft.com/office/2019/extlst" xmlns:r="http://schemas.openxmlformats.org/officeDocument/2006/relationships" xmlns:m="http://schemas.openxmlformats.org/officeDocument/2006/math" xmlns:v="urn:schemas-microsoft-com:vml" xmlns:wp14="http://schemas.microsoft.com/office/word/2010/wordprocessingDrawing" xmlns:wp="http://schemas.openxmlformats.org/drawingml/2006/wordprocessingDrawing" xmlns:w10="urn:schemas-microsoft-com:office:word" xmlns:w="http://schemas.openxmlformats.org/wordprocessingml/2006/main" xmlns:w14="http://schemas.microsoft.com/office/word/2010/wordml" xmlns:w15="http://schemas.microsoft.com/office/word/2012/wordml" xmlns:w16cex="http://schemas.microsoft.com/office/word/2018/wordml/cex" xmlns:w16cid="http://schemas.microsoft.com/office/word/2016/wordml/cid" xmlns:w16="http://schemas.microsoft.com/office/word/2018/wordml" xmlns:w16du="http://schemas.microsoft.com/office/word/2023/wordml/word16du" xmlns:w16sdtdh="http://schemas.microsoft.com/office/word/2020/wordml/sdtdatahash" xmlns:w16se="http://schemas.microsoft.com/office/word/2015/wordml/symex" xmlns:wpg="http://schemas.microsoft.com/office/word/2010/wordprocessingGroup" xmlns:wpi="http://schemas.microsoft.com/office/word/2010/wordprocessingInk" xmlns:wne="http://schemas.microsoft.com/office/word/2006/wordml" xmlns:wps="http://schemas.microsoft.com/office/word/2010/wordprocessingShape" mc:Ignorable="w14 w15 w16se w16cid w16 w16cex w16sdtdh wp14">
   <w:body>
     <w:p>
       <w:pPr>
@@ -43,6 +43,7 @@
             <w14:uncheckedState w14:val="2610" w14:font="MS Gothic"/>
           </w14:checkbox>
         </w:sdtPr>
+        <w:sdtEndPr/>
         <w:sdtContent>
           <w:r>
             <w:rPr>
@@ -76,17 +77,18 @@
         <w:sdtPr>
           <w:id w:val="387375374"/>
           <w14:checkbox>
-            <w14:checked w14:val="0"/>
+            <w14:checked w14:val="1"/>
             <w14:checkedState w14:val="2612" w14:font="MS Gothic"/>
             <w14:uncheckedState w14:val="2610" w14:font="MS Gothic"/>
           </w14:checkbox>
         </w:sdtPr>
+        <w:sdtEndPr/>
         <w:sdtContent>
           <w:r>
             <w:rPr>
               <w:rFonts w:ascii="MS Gothic" w:eastAsia="MS Gothic" w:hAnsi="MS Gothic" w:hint="eastAsia"/>
             </w:rPr>
-            <w:t>☐</w:t>
+            <w:t>☒</w:t>
           </w:r>
         </w:sdtContent>
       </w:sdt>
@@ -129,7 +131,19 @@
           <w:rPr>
             <w:rStyle w:val="Hyperlink"/>
           </w:rPr>
-          <w:t>Plagiarism</w:t>
+          <w:t>Plagi</w:t>
+        </w:r>
+        <w:r>
+          <w:rPr>
+            <w:rStyle w:val="Hyperlink"/>
+          </w:rPr>
+          <w:t>a</w:t>
+        </w:r>
+        <w:r>
+          <w:rPr>
+            <w:rStyle w:val="Hyperlink"/>
+          </w:rPr>
+          <w:t>rism</w:t>
         </w:r>
       </w:hyperlink>
       <w:r>
@@ -211,38 +225,16 @@
                 <w:placeholder>
                   <w:docPart w:val="A15FC3E766274D42968B676C39BDF68E"/>
                 </w:placeholder>
-                <w:showingPlcHdr/>
               </w:sdtPr>
+              <w:sdtEndPr/>
               <w:sdtContent>
                 <w:r>
                   <w:rPr>
-                    <w:rStyle w:val="PlaceholderText"/>
+                    <w:rFonts w:ascii="Calibri" w:eastAsia="Calibri" w:hAnsi="Calibri" w:cs="Calibri"/>
+                    <w:color w:val="000000" w:themeColor="text1"/>
+                    <w:lang w:val="en-SG"/>
                   </w:rPr>
-                  <w:t>E</w:t>
-                </w:r>
-                <w:r>
-                  <w:rPr>
-                    <w:rStyle w:val="PlaceholderText"/>
-                  </w:rPr>
-                  <w:t xml:space="preserve">nter </w:t>
-                </w:r>
-                <w:r>
-                  <w:rPr>
-                    <w:rStyle w:val="PlaceholderText"/>
-                  </w:rPr>
-                  <w:t>your name</w:t>
-                </w:r>
-                <w:r>
-                  <w:rPr>
-                    <w:rStyle w:val="PlaceholderText"/>
-                  </w:rPr>
-                  <w:t>.</w:t>
-                </w:r>
-                <w:r>
-                  <w:rPr>
-                    <w:rStyle w:val="PlaceholderText"/>
-                  </w:rPr>
-                  <w:t xml:space="preserve"> </w:t>
+                  <w:t>Chia Le Hi</w:t>
                 </w:r>
               </w:sdtContent>
             </w:sdt>
@@ -281,26 +273,16 @@
                 <w:placeholder>
                   <w:docPart w:val="80CB5152912249EAA213BA1228C4FA78"/>
                 </w:placeholder>
-                <w:showingPlcHdr/>
               </w:sdtPr>
+              <w:sdtEndPr/>
               <w:sdtContent>
                 <w:r>
                   <w:rPr>
-                    <w:rStyle w:val="PlaceholderText"/>
+                    <w:rFonts w:ascii="Calibri" w:eastAsia="Calibri" w:hAnsi="Calibri" w:cs="Calibri"/>
+                    <w:color w:val="000000" w:themeColor="text1"/>
+                    <w:lang w:val="en-SG"/>
                   </w:rPr>
-                  <w:t>E</w:t>
-                </w:r>
-                <w:r>
-                  <w:rPr>
-                    <w:rStyle w:val="PlaceholderText"/>
-                  </w:rPr>
-                  <w:t xml:space="preserve">nter </w:t>
-                </w:r>
-                <w:r>
-                  <w:rPr>
-                    <w:rStyle w:val="PlaceholderText"/>
-                  </w:rPr>
-                  <w:t>your Student ID.</w:t>
+                  <w:t>2322753</w:t>
                 </w:r>
               </w:sdtContent>
             </w:sdt>
@@ -339,32 +321,16 @@
                 <w:placeholder>
                   <w:docPart w:val="D8C18EC00B1A4FDCBE0F1460A916922D"/>
                 </w:placeholder>
-                <w:showingPlcHdr/>
               </w:sdtPr>
+              <w:sdtEndPr/>
               <w:sdtContent>
                 <w:r>
                   <w:rPr>
-                    <w:rStyle w:val="PlaceholderText"/>
+                    <w:rFonts w:ascii="Calibri" w:eastAsia="Calibri" w:hAnsi="Calibri" w:cs="Calibri"/>
+                    <w:color w:val="000000" w:themeColor="text1"/>
+                    <w:lang w:val="en-SG"/>
                   </w:rPr>
-                  <w:t>E</w:t>
-                </w:r>
-                <w:r>
-                  <w:rPr>
-                    <w:rStyle w:val="PlaceholderText"/>
-                  </w:rPr>
-                  <w:t>nter</w:t>
-                </w:r>
-                <w:r>
-                  <w:rPr>
-                    <w:rStyle w:val="PlaceholderText"/>
-                  </w:rPr>
-                  <w:t xml:space="preserve"> your class</w:t>
-                </w:r>
-                <w:r>
-                  <w:rPr>
-                    <w:rStyle w:val="PlaceholderText"/>
-                  </w:rPr>
-                  <w:t>.</w:t>
+                  <w:t>DISM/FT/1A/04</w:t>
                 </w:r>
               </w:sdtContent>
             </w:sdt>
@@ -410,32 +376,7 @@
                 <w:color w:val="000000" w:themeColor="text1"/>
                 <w:lang w:val="en-SG"/>
               </w:rPr>
-              <w:pict w14:anchorId="6E8BF12F">
-                <v:shapetype id="_x0000_t75" coordsize="21600,21600" o:spt="75" o:preferrelative="t" path="m@4@5l@4@11@9@11@9@5xe" filled="f" stroked="f">
-                  <v:stroke joinstyle="miter"/>
-                  <v:formulas>
-                    <v:f eqn="if lineDrawn pixelLineWidth 0"/>
-                    <v:f eqn="sum @0 1 0"/>
-                    <v:f eqn="sum 0 0 @1"/>
-                    <v:f eqn="prod @2 1 2"/>
-                    <v:f eqn="prod @3 21600 pixelWidth"/>
-                    <v:f eqn="prod @3 21600 pixelHeight"/>
-                    <v:f eqn="sum @0 0 1"/>
-                    <v:f eqn="prod @6 1 2"/>
-                    <v:f eqn="prod @7 21600 pixelWidth"/>
-                    <v:f eqn="sum @8 21600 0"/>
-                    <v:f eqn="prod @7 21600 pixelHeight"/>
-                    <v:f eqn="sum @10 21600 0"/>
-                  </v:formulas>
-                  <v:path o:extrusionok="f" gradientshapeok="t" o:connecttype="rect"/>
-                  <o:lock v:ext="edit" aspectratio="t"/>
-                </v:shapetype>
-                <v:shape id="_x0000_i1025" type="#_x0000_t75" alt="Microsoft Office Signature Line..." style="width:192pt;height:96pt">
-                  <v:imagedata r:id="rId8" o:title=""/>
-                  <o:lock v:ext="edit" ungrouping="t" rotation="t" cropping="t" verticies="t" text="t" grouping="t"/>
-                  <o:signatureline v:ext="edit" id="{E149B44D-A635-4819-BF9A-14F8E6D23816}" provid="{00000000-0000-0000-0000-000000000000}" issignatureline="t"/>
-                </v:shape>
-              </w:pict>
+              <w:t>Chia Le Hi</w:t>
             </w:r>
           </w:p>
           <w:p/>
@@ -474,20 +415,22 @@
                 <w:placeholder>
                   <w:docPart w:val="5832B59D29CF49CF826072FD8B774C20"/>
                 </w:placeholder>
-                <w:showingPlcHdr/>
-                <w:date>
+                <w:date w:fullDate="2023-05-24T00:00:00Z">
                   <w:dateFormat w:val="d/M/yyyy"/>
                   <w:lid w:val="en-SG"/>
                   <w:storeMappedDataAs w:val="dateTime"/>
                   <w:calendar w:val="gregorian"/>
                 </w:date>
               </w:sdtPr>
+              <w:sdtEndPr/>
               <w:sdtContent>
                 <w:r>
                   <w:rPr>
-                    <w:rStyle w:val="PlaceholderText"/>
+                    <w:rFonts w:ascii="Calibri" w:eastAsia="Calibri" w:hAnsi="Calibri" w:cs="Calibri"/>
+                    <w:color w:val="000000" w:themeColor="text1"/>
+                    <w:lang w:val="en-SG"/>
                   </w:rPr>
-                  <w:t>Click or tap to enter a date.</w:t>
+                  <w:t>24/5/2023</w:t>
                 </w:r>
               </w:sdtContent>
             </w:sdt>
@@ -647,25 +590,7 @@
                 <w:color w:val="000000" w:themeColor="text1"/>
                 <w:lang w:val="en-SG"/>
               </w:rPr>
-              <w:t xml:space="preserve">&lt; </w:t>
-            </w:r>
-            <w:r>
-              <w:rPr>
-                <w:rFonts w:ascii="Calibri" w:eastAsia="Calibri" w:hAnsi="Calibri" w:cs="Calibri"/>
-                <w:i/>
-                <w:iCs/>
-                <w:color w:val="000000" w:themeColor="text1"/>
-                <w:lang w:val="en-SG"/>
-              </w:rPr>
-              <w:t>For example, ChatGPT</w:t>
-            </w:r>
-            <w:r>
-              <w:rPr>
-                <w:rFonts w:ascii="Calibri" w:eastAsia="Calibri" w:hAnsi="Calibri" w:cs="Calibri"/>
-                <w:color w:val="000000" w:themeColor="text1"/>
-                <w:lang w:val="en-SG"/>
-              </w:rPr>
-              <w:t xml:space="preserve"> &gt;</w:t>
+              <w:t>Chatgpt</w:t>
             </w:r>
           </w:p>
         </w:tc>
@@ -744,27 +669,8 @@
               <w:rPr>
                 <w:rFonts w:ascii="Calibri" w:eastAsia="Calibri" w:hAnsi="Calibri" w:cs="Calibri"/>
                 <w:color w:val="000000" w:themeColor="text1"/>
-                <w:lang w:val="en-SG"/>
-              </w:rPr>
-              <w:t xml:space="preserve">&lt; </w:t>
-            </w:r>
-            <w:r>
-              <w:rPr>
-                <w:rFonts w:ascii="Calibri" w:eastAsia="Calibri" w:hAnsi="Calibri" w:cs="Calibri"/>
-                <w:i/>
-                <w:iCs/>
-                <w:color w:val="000000" w:themeColor="text1"/>
-                <w:lang w:val="en-SG"/>
-              </w:rPr>
-              <w:t>Insert the question that you asked ChatGPT</w:t>
-            </w:r>
-            <w:r>
-              <w:rPr>
-                <w:rFonts w:ascii="Calibri" w:eastAsia="Calibri" w:hAnsi="Calibri" w:cs="Calibri"/>
-                <w:color w:val="000000" w:themeColor="text1"/>
-                <w:lang w:val="en-SG"/>
-              </w:rPr>
-              <w:t xml:space="preserve"> &gt;</w:t>
+              </w:rPr>
+              <w:t>Does light purple match light green?</w:t>
             </w:r>
           </w:p>
         </w:tc>
@@ -845,17 +751,16 @@
                 <w:color w:val="000000" w:themeColor="text1"/>
                 <w:lang w:val="en-SG"/>
               </w:rPr>
-              <w:t xml:space="preserve">&lt; </w:t>
+              <w:t>19</w:t>
             </w:r>
             <w:r>
               <w:rPr>
                 <w:rFonts w:ascii="Calibri" w:eastAsia="Calibri" w:hAnsi="Calibri" w:cs="Calibri"/>
-                <w:i/>
-                <w:iCs/>
-                <w:color w:val="000000" w:themeColor="text1"/>
-                <w:lang w:val="en-SG"/>
-              </w:rPr>
-              <w:t>Insert the date that ChatGPT response was generated, since ChatGPT is an evolving technology</w:t>
+                <w:color w:val="000000" w:themeColor="text1"/>
+                <w:vertAlign w:val="superscript"/>
+                <w:lang w:val="en-SG"/>
+              </w:rPr>
+              <w:t>th</w:t>
             </w:r>
             <w:r>
               <w:rPr>
@@ -863,7 +768,7 @@
                 <w:color w:val="000000" w:themeColor="text1"/>
                 <w:lang w:val="en-SG"/>
               </w:rPr>
-              <w:t xml:space="preserve"> &gt;</w:t>
+              <w:t xml:space="preserve"> May 2023</w:t>
             </w:r>
           </w:p>
         </w:tc>
@@ -921,7 +826,7 @@
               <w:bottom w:val="single" w:sz="6" w:space="0" w:color="000000" w:themeColor="text1"/>
               <w:right w:val="single" w:sz="6" w:space="0" w:color="000000" w:themeColor="text1"/>
             </w:tcBorders>
-            <w:shd w:val="clear" w:color="auto" w:fill="FFFFFF" w:themeFill="background1"/>
+            <w:shd w:val="clear" w:color="auto" w:fill="auto"/>
             <w:tcMar>
               <w:top w:w="60" w:type="dxa"/>
               <w:left w:w="135" w:type="dxa"/>
@@ -940,29 +845,10 @@
             </w:pPr>
             <w:r>
               <w:rPr>
-                <w:rFonts w:ascii="Calibri" w:eastAsia="Calibri" w:hAnsi="Calibri" w:cs="Calibri"/>
-                <w:color w:val="000000" w:themeColor="text1"/>
-                <w:lang w:val="en-SG"/>
-              </w:rPr>
-              <w:t xml:space="preserve">&lt; </w:t>
-            </w:r>
-            <w:r>
-              <w:rPr>
-                <w:rFonts w:ascii="Calibri" w:eastAsia="Calibri" w:hAnsi="Calibri" w:cs="Calibri"/>
-                <w:i/>
-                <w:iCs/>
-                <w:color w:val="000000" w:themeColor="text1"/>
-                <w:lang w:val="en-SG"/>
-              </w:rPr>
-              <w:t>Insert the response verbatim from ChatGPT</w:t>
-            </w:r>
-            <w:r>
-              <w:rPr>
-                <w:rFonts w:ascii="Calibri" w:eastAsia="Calibri" w:hAnsi="Calibri" w:cs="Calibri"/>
-                <w:color w:val="000000" w:themeColor="text1"/>
-                <w:lang w:val="en-SG"/>
-              </w:rPr>
-              <w:t xml:space="preserve"> &gt;</w:t>
+                <w:rFonts w:ascii="Arial" w:hAnsi="Arial" w:cs="Arial"/>
+                <w:color w:val="000000"/>
+              </w:rPr>
+              <w:t>Light purple and light green can indeed be complementary colors that create a pleasing color combination. These colors are often found together in nature, such as in flowers or spring foliage. The specific shades of light purple and light green that you choose will play a role in determining how well they match. It's generally recommended to select shades that are similar in saturation and intensity to create a harmonious look. Experimenting with different combinations and observing them together can help you determine if the particular shades of light purple and light green you have in mind complement each other.</w:t>
             </w:r>
           </w:p>
         </w:tc>
@@ -1043,25 +929,15 @@
                 <w:color w:val="000000" w:themeColor="text1"/>
                 <w:lang w:val="en-SG"/>
               </w:rPr>
-              <w:t xml:space="preserve">&lt; </w:t>
+              <w:t>Help</w:t>
             </w:r>
             <w:r>
               <w:rPr>
                 <w:rFonts w:ascii="Calibri" w:eastAsia="Calibri" w:hAnsi="Calibri" w:cs="Calibri"/>
-                <w:i/>
-                <w:iCs/>
-                <w:color w:val="000000" w:themeColor="text1"/>
-                <w:lang w:val="en-SG"/>
-              </w:rPr>
-              <w:t>Briefly explain which part of your submitted work was ChatGPT’s response applied</w:t>
-            </w:r>
-            <w:r>
-              <w:rPr>
-                <w:rFonts w:ascii="Calibri" w:eastAsia="Calibri" w:hAnsi="Calibri" w:cs="Calibri"/>
-                <w:color w:val="000000" w:themeColor="text1"/>
-                <w:lang w:val="en-SG"/>
-              </w:rPr>
-              <w:t xml:space="preserve"> &gt;</w:t>
+                <w:color w:val="000000" w:themeColor="text1"/>
+                <w:lang w:val="en-SG"/>
+              </w:rPr>
+              <w:t>ed me to confirm my choice of using paleish green and paleish purple for my background color</w:t>
             </w:r>
           </w:p>
         </w:tc>
@@ -1187,52 +1063,16 @@
                 <w:color w:val="000000" w:themeColor="text1"/>
               </w:rPr>
             </w:pPr>
-            <w:r>
-              <w:rPr>
-                <w:rFonts w:ascii="Calibri" w:eastAsia="Calibri" w:hAnsi="Calibri" w:cs="Calibri"/>
-                <w:color w:val="000000" w:themeColor="text1"/>
-                <w:lang w:val="en-SG"/>
-              </w:rPr>
-              <w:t xml:space="preserve">&lt; </w:t>
-            </w:r>
-            <w:r>
-              <w:rPr>
-                <w:rFonts w:ascii="Calibri" w:eastAsia="Calibri" w:hAnsi="Calibri" w:cs="Calibri"/>
-                <w:i/>
-                <w:iCs/>
-                <w:color w:val="000000" w:themeColor="text1"/>
-                <w:lang w:val="en-SG"/>
-              </w:rPr>
-              <w:t xml:space="preserve">Link to online </w:t>
-            </w:r>
-            <w:r>
-              <w:rPr>
-                <w:rFonts w:ascii="Calibri" w:eastAsia="Calibri" w:hAnsi="Calibri" w:cs="Calibri"/>
-                <w:i/>
-                <w:iCs/>
-                <w:color w:val="000000" w:themeColor="text1"/>
-                <w:lang w:val="en-SG"/>
-              </w:rPr>
-              <w:t>source</w:t>
-            </w:r>
-            <w:r>
-              <w:rPr>
-                <w:rFonts w:ascii="Calibri" w:eastAsia="Calibri" w:hAnsi="Calibri" w:cs="Calibri"/>
-                <w:i/>
-                <w:iCs/>
-                <w:color w:val="000000" w:themeColor="text1"/>
-                <w:lang w:val="en-SG"/>
-              </w:rPr>
-              <w:t xml:space="preserve"> </w:t>
-            </w:r>
-            <w:r>
-              <w:rPr>
-                <w:rFonts w:ascii="Calibri" w:eastAsia="Calibri" w:hAnsi="Calibri" w:cs="Calibri"/>
-                <w:color w:val="000000" w:themeColor="text1"/>
-                <w:lang w:val="en-SG"/>
-              </w:rPr>
-              <w:t>&gt;</w:t>
-            </w:r>
+            <w:hyperlink r:id="rId8" w:history="1">
+              <w:r>
+                <w:rPr>
+                  <w:rStyle w:val="Hyperlink"/>
+                  <w:rFonts w:ascii="Calibri" w:eastAsia="Calibri" w:hAnsi="Calibri" w:cs="Calibri"/>
+                  <w:lang w:val="en-SG"/>
+                </w:rPr>
+                <w:t>https://www.w3schools.com/</w:t>
+              </w:r>
+            </w:hyperlink>
           </w:p>
         </w:tc>
         <w:tc>
@@ -1254,17 +1094,15 @@
                 <w:color w:val="000000" w:themeColor="text1"/>
                 <w:lang w:val="en-SG"/>
               </w:rPr>
-              <w:t xml:space="preserve">&lt; </w:t>
+              <w:t>Mainly u</w:t>
             </w:r>
             <w:r>
               <w:rPr>
                 <w:rFonts w:ascii="Calibri" w:eastAsia="Calibri" w:hAnsi="Calibri" w:cs="Calibri"/>
-                <w:i/>
-                <w:iCs/>
-                <w:color w:val="000000" w:themeColor="text1"/>
-                <w:lang w:val="en-SG"/>
-              </w:rPr>
-              <w:t>Briefly explain which part of your submitted work the online source was applied</w:t>
+                <w:color w:val="000000" w:themeColor="text1"/>
+                <w:lang w:val="en-SG"/>
+              </w:rPr>
+              <w:t>sed w3schools to help me</w:t>
             </w:r>
             <w:r>
               <w:rPr>
@@ -1272,7 +1110,39 @@
                 <w:color w:val="000000" w:themeColor="text1"/>
                 <w:lang w:val="en-SG"/>
               </w:rPr>
-              <w:t xml:space="preserve"> &gt;</w:t>
+              <w:t xml:space="preserve"> research on</w:t>
+            </w:r>
+            <w:r>
+              <w:rPr>
+                <w:rFonts w:ascii="Calibri" w:eastAsia="Calibri" w:hAnsi="Calibri" w:cs="Calibri"/>
+                <w:color w:val="000000" w:themeColor="text1"/>
+                <w:lang w:val="en-SG"/>
+              </w:rPr>
+              <w:t xml:space="preserve"> specific functions of those code which</w:t>
+            </w:r>
+            <w:r>
+              <w:rPr>
+                <w:rFonts w:ascii="Calibri" w:eastAsia="Calibri" w:hAnsi="Calibri" w:cs="Calibri"/>
+                <w:color w:val="000000" w:themeColor="text1"/>
+                <w:lang w:val="en-SG"/>
+              </w:rPr>
+              <w:t xml:space="preserve"> I didn’t know. I used w3school website to understand the code before writing my own code</w:t>
+            </w:r>
+            <w:r>
+              <w:rPr>
+                <w:rFonts w:ascii="Calibri" w:eastAsia="Calibri" w:hAnsi="Calibri" w:cs="Calibri"/>
+                <w:color w:val="000000" w:themeColor="text1"/>
+                <w:lang w:val="en-SG"/>
+              </w:rPr>
+              <w:t>.</w:t>
+            </w:r>
+            <w:r>
+              <w:rPr>
+                <w:rFonts w:ascii="Calibri" w:eastAsia="Calibri" w:hAnsi="Calibri" w:cs="Calibri"/>
+                <w:color w:val="000000" w:themeColor="text1"/>
+                <w:lang w:val="en-SG"/>
+              </w:rPr>
+              <w:t xml:space="preserve"> </w:t>
             </w:r>
           </w:p>
         </w:tc>
@@ -1294,32 +1164,15 @@
                 <w:color w:val="000000" w:themeColor="text1"/>
               </w:rPr>
             </w:pPr>
-            <w:r>
-              <w:rPr>
-                <w:rFonts w:ascii="Calibri" w:eastAsia="Calibri" w:hAnsi="Calibri" w:cs="Calibri"/>
-                <w:color w:val="000000" w:themeColor="text1"/>
-                <w:lang w:val="en-SG"/>
-              </w:rPr>
-              <w:t xml:space="preserve">&lt; </w:t>
-            </w:r>
-            <w:r>
-              <w:rPr>
-                <w:rFonts w:ascii="Calibri" w:eastAsia="Calibri" w:hAnsi="Calibri" w:cs="Calibri"/>
-                <w:i/>
-                <w:iCs/>
-                <w:color w:val="000000" w:themeColor="text1"/>
-                <w:lang w:val="en-SG"/>
-              </w:rPr>
-              <w:t xml:space="preserve">Author, Book / Article / Journal, Year, Pages </w:t>
-            </w:r>
-            <w:r>
-              <w:rPr>
-                <w:rFonts w:ascii="Calibri" w:eastAsia="Calibri" w:hAnsi="Calibri" w:cs="Calibri"/>
-                <w:color w:val="000000" w:themeColor="text1"/>
-                <w:lang w:val="en-SG"/>
-              </w:rPr>
-              <w:t>&gt;</w:t>
-            </w:r>
+            <w:hyperlink r:id="rId9" w:history="1">
+              <w:r>
+                <w:rPr>
+                  <w:rStyle w:val="Hyperlink"/>
+                  <w:rFonts w:ascii="Calibri" w:eastAsia="Calibri" w:hAnsi="Calibri" w:cs="Calibri"/>
+                </w:rPr>
+                <w:t>https://realtimecolors.com/?colors=000000-ffffff-4685ff-f2f2f2-ffb084</w:t>
+              </w:r>
+            </w:hyperlink>
           </w:p>
         </w:tc>
         <w:tc>
@@ -1339,27 +1192,8 @@
               <w:rPr>
                 <w:rFonts w:ascii="Calibri" w:eastAsia="Calibri" w:hAnsi="Calibri" w:cs="Calibri"/>
                 <w:color w:val="000000" w:themeColor="text1"/>
-                <w:lang w:val="en-SG"/>
-              </w:rPr>
-              <w:t xml:space="preserve">&lt; </w:t>
-            </w:r>
-            <w:r>
-              <w:rPr>
-                <w:rFonts w:ascii="Calibri" w:eastAsia="Calibri" w:hAnsi="Calibri" w:cs="Calibri"/>
-                <w:i/>
-                <w:iCs/>
-                <w:color w:val="000000" w:themeColor="text1"/>
-                <w:lang w:val="en-SG"/>
-              </w:rPr>
-              <w:t>Briefly explain which part of your submitted work the Book / Article / Journal was applied</w:t>
-            </w:r>
-            <w:r>
-              <w:rPr>
-                <w:rFonts w:ascii="Calibri" w:eastAsia="Calibri" w:hAnsi="Calibri" w:cs="Calibri"/>
-                <w:color w:val="000000" w:themeColor="text1"/>
-                <w:lang w:val="en-SG"/>
-              </w:rPr>
-              <w:t xml:space="preserve"> &gt;</w:t>
+              </w:rPr>
+              <w:t>Used realtime colors to generate some colors for me to get started with for my website. This website helped me see what colors can match with what color</w:t>
             </w:r>
           </w:p>
         </w:tc>
@@ -1381,72 +1215,6 @@
                 <w:color w:val="000000" w:themeColor="text1"/>
               </w:rPr>
             </w:pPr>
-            <w:r>
-              <w:rPr>
-                <w:rFonts w:ascii="Calibri" w:eastAsia="Calibri" w:hAnsi="Calibri" w:cs="Calibri"/>
-                <w:color w:val="000000" w:themeColor="text1"/>
-                <w:lang w:val="en-SG"/>
-              </w:rPr>
-              <w:t xml:space="preserve">&lt; </w:t>
-            </w:r>
-            <w:r>
-              <w:rPr>
-                <w:rFonts w:ascii="Calibri" w:eastAsia="Calibri" w:hAnsi="Calibri" w:cs="Calibri"/>
-                <w:i/>
-                <w:iCs/>
-                <w:color w:val="000000" w:themeColor="text1"/>
-                <w:lang w:val="en-SG"/>
-              </w:rPr>
-              <w:t>Student</w:t>
-            </w:r>
-            <w:r>
-              <w:rPr>
-                <w:rFonts w:ascii="Calibri" w:eastAsia="Calibri" w:hAnsi="Calibri" w:cs="Calibri"/>
-                <w:i/>
-                <w:iCs/>
-                <w:color w:val="000000" w:themeColor="text1"/>
-                <w:lang w:val="en-SG"/>
-              </w:rPr>
-              <w:t xml:space="preserve"> </w:t>
-            </w:r>
-            <w:r>
-              <w:rPr>
-                <w:rFonts w:ascii="Calibri" w:eastAsia="Calibri" w:hAnsi="Calibri" w:cs="Calibri"/>
-                <w:i/>
-                <w:iCs/>
-                <w:color w:val="000000" w:themeColor="text1"/>
-                <w:lang w:val="en-SG"/>
-              </w:rPr>
-              <w:t>/</w:t>
-            </w:r>
-            <w:r>
-              <w:rPr>
-                <w:rFonts w:ascii="Calibri" w:eastAsia="Calibri" w:hAnsi="Calibri" w:cs="Calibri"/>
-                <w:i/>
-                <w:iCs/>
-                <w:color w:val="000000" w:themeColor="text1"/>
-                <w:lang w:val="en-SG"/>
-              </w:rPr>
-              <w:t xml:space="preserve"> </w:t>
-            </w:r>
-            <w:r>
-              <w:rPr>
-                <w:rFonts w:ascii="Calibri" w:eastAsia="Calibri" w:hAnsi="Calibri" w:cs="Calibri"/>
-                <w:i/>
-                <w:iCs/>
-                <w:color w:val="000000" w:themeColor="text1"/>
-                <w:lang w:val="en-SG"/>
-              </w:rPr>
-              <w:t xml:space="preserve">Person name </w:t>
-            </w:r>
-            <w:r>
-              <w:rPr>
-                <w:rFonts w:ascii="Calibri" w:eastAsia="Calibri" w:hAnsi="Calibri" w:cs="Calibri"/>
-                <w:color w:val="000000" w:themeColor="text1"/>
-                <w:lang w:val="en-SG"/>
-              </w:rPr>
-              <w:t>&gt;</w:t>
-            </w:r>
           </w:p>
         </w:tc>
         <w:tc>
@@ -1462,92 +1230,6 @@
                 <w:color w:val="000000" w:themeColor="text1"/>
               </w:rPr>
             </w:pPr>
-            <w:r>
-              <w:rPr>
-                <w:rFonts w:ascii="Calibri" w:eastAsia="Calibri" w:hAnsi="Calibri" w:cs="Calibri"/>
-                <w:color w:val="000000" w:themeColor="text1"/>
-                <w:lang w:val="en-SG"/>
-              </w:rPr>
-              <w:t xml:space="preserve">&lt; </w:t>
-            </w:r>
-            <w:r>
-              <w:rPr>
-                <w:rFonts w:ascii="Calibri" w:eastAsia="Calibri" w:hAnsi="Calibri" w:cs="Calibri"/>
-                <w:i/>
-                <w:iCs/>
-                <w:color w:val="000000" w:themeColor="text1"/>
-                <w:lang w:val="en-SG"/>
-              </w:rPr>
-              <w:t xml:space="preserve">Briefly explain which part of your submitted work the help of another </w:t>
-            </w:r>
-            <w:r>
-              <w:rPr>
-                <w:rFonts w:ascii="Calibri" w:eastAsia="Calibri" w:hAnsi="Calibri" w:cs="Calibri"/>
-                <w:i/>
-                <w:iCs/>
-                <w:color w:val="000000" w:themeColor="text1"/>
-                <w:lang w:val="en-SG"/>
-              </w:rPr>
-              <w:t>studen</w:t>
-            </w:r>
-            <w:r>
-              <w:rPr>
-                <w:rFonts w:ascii="Calibri" w:eastAsia="Calibri" w:hAnsi="Calibri" w:cs="Calibri"/>
-                <w:i/>
-                <w:iCs/>
-                <w:color w:val="000000" w:themeColor="text1"/>
-                <w:lang w:val="en-SG"/>
-              </w:rPr>
-              <w:t>t</w:t>
-            </w:r>
-            <w:r>
-              <w:rPr>
-                <w:rFonts w:ascii="Calibri" w:eastAsia="Calibri" w:hAnsi="Calibri" w:cs="Calibri"/>
-                <w:i/>
-                <w:iCs/>
-                <w:color w:val="000000" w:themeColor="text1"/>
-                <w:lang w:val="en-SG"/>
-              </w:rPr>
-              <w:t xml:space="preserve"> </w:t>
-            </w:r>
-            <w:r>
-              <w:rPr>
-                <w:rFonts w:ascii="Calibri" w:eastAsia="Calibri" w:hAnsi="Calibri" w:cs="Calibri"/>
-                <w:i/>
-                <w:iCs/>
-                <w:color w:val="000000" w:themeColor="text1"/>
-                <w:lang w:val="en-SG"/>
-              </w:rPr>
-              <w:t>/</w:t>
-            </w:r>
-            <w:r>
-              <w:rPr>
-                <w:rFonts w:ascii="Calibri" w:eastAsia="Calibri" w:hAnsi="Calibri" w:cs="Calibri"/>
-                <w:i/>
-                <w:iCs/>
-                <w:color w:val="000000" w:themeColor="text1"/>
-                <w:lang w:val="en-SG"/>
-              </w:rPr>
-              <w:t xml:space="preserve"> </w:t>
-            </w:r>
-            <w:r>
-              <w:rPr>
-                <w:rFonts w:ascii="Calibri" w:eastAsia="Calibri" w:hAnsi="Calibri" w:cs="Calibri"/>
-                <w:i/>
-                <w:iCs/>
-                <w:color w:val="000000" w:themeColor="text1"/>
-                <w:lang w:val="en-SG"/>
-              </w:rPr>
-              <w:t>person was applied</w:t>
-            </w:r>
-            <w:r>
-              <w:rPr>
-                <w:rFonts w:ascii="Calibri" w:eastAsia="Calibri" w:hAnsi="Calibri" w:cs="Calibri"/>
-                <w:color w:val="000000" w:themeColor="text1"/>
-                <w:lang w:val="en-SG"/>
-              </w:rPr>
-              <w:t xml:space="preserve"> &gt;</w:t>
-            </w:r>
           </w:p>
         </w:tc>
       </w:tr>
@@ -1569,42 +1251,6 @@
                 <w:lang w:val="en-SG"/>
               </w:rPr>
             </w:pPr>
-            <w:r>
-              <w:rPr>
-                <w:rFonts w:ascii="Calibri" w:eastAsia="Calibri" w:hAnsi="Calibri" w:cs="Calibri"/>
-                <w:color w:val="000000" w:themeColor="text1"/>
-                <w:lang w:val="en-SG"/>
-              </w:rPr>
-              <w:t xml:space="preserve">&lt; </w:t>
-            </w:r>
-            <w:r>
-              <w:rPr>
-                <w:rFonts w:ascii="Calibri" w:eastAsia="Calibri" w:hAnsi="Calibri" w:cs="Calibri"/>
-                <w:i/>
-                <w:iCs/>
-                <w:color w:val="000000" w:themeColor="text1"/>
-                <w:lang w:val="en-SG"/>
-              </w:rPr>
-              <w:t>Others</w:t>
-            </w:r>
-            <w:r>
-              <w:rPr>
-                <w:rFonts w:ascii="Calibri" w:eastAsia="Calibri" w:hAnsi="Calibri" w:cs="Calibri"/>
-                <w:i/>
-                <w:iCs/>
-                <w:color w:val="000000" w:themeColor="text1"/>
-                <w:lang w:val="en-SG"/>
-              </w:rPr>
-              <w:t xml:space="preserve"> </w:t>
-            </w:r>
-            <w:r>
-              <w:rPr>
-                <w:rFonts w:ascii="Calibri" w:eastAsia="Calibri" w:hAnsi="Calibri" w:cs="Calibri"/>
-                <w:color w:val="000000" w:themeColor="text1"/>
-                <w:lang w:val="en-SG"/>
-              </w:rPr>
-              <w:t>&gt;</w:t>
-            </w:r>
           </w:p>
         </w:tc>
         <w:tc>
@@ -1621,76 +1267,14 @@
                 <w:lang w:val="en-SG"/>
               </w:rPr>
             </w:pPr>
-            <w:r>
-              <w:rPr>
-                <w:rFonts w:ascii="Calibri" w:eastAsia="Calibri" w:hAnsi="Calibri" w:cs="Calibri"/>
-                <w:color w:val="000000" w:themeColor="text1"/>
-                <w:lang w:val="en-SG"/>
-              </w:rPr>
-              <w:t>&lt;</w:t>
-            </w:r>
-            <w:r>
-              <w:rPr>
-                <w:rFonts w:ascii="Calibri" w:eastAsia="Calibri" w:hAnsi="Calibri" w:cs="Calibri"/>
-                <w:color w:val="000000" w:themeColor="text1"/>
-                <w:lang w:val="en-SG"/>
-              </w:rPr>
-              <w:t xml:space="preserve"> </w:t>
-            </w:r>
-            <w:r>
-              <w:rPr>
-                <w:rFonts w:ascii="Calibri" w:eastAsia="Calibri" w:hAnsi="Calibri" w:cs="Calibri"/>
-                <w:i/>
-                <w:iCs/>
-                <w:color w:val="000000" w:themeColor="text1"/>
-                <w:lang w:val="en-SG"/>
-              </w:rPr>
-              <w:t xml:space="preserve">Briefly explain which part of your submitted work the </w:t>
-            </w:r>
-            <w:r>
-              <w:rPr>
-                <w:rFonts w:ascii="Calibri" w:eastAsia="Calibri" w:hAnsi="Calibri" w:cs="Calibri"/>
-                <w:i/>
-                <w:iCs/>
-                <w:color w:val="000000" w:themeColor="text1"/>
-                <w:lang w:val="en-SG"/>
-              </w:rPr>
-              <w:t>source</w:t>
-            </w:r>
-            <w:r>
-              <w:rPr>
-                <w:rFonts w:ascii="Calibri" w:eastAsia="Calibri" w:hAnsi="Calibri" w:cs="Calibri"/>
-                <w:i/>
-                <w:iCs/>
-                <w:color w:val="000000" w:themeColor="text1"/>
-                <w:lang w:val="en-SG"/>
-              </w:rPr>
-              <w:t xml:space="preserve"> was applied</w:t>
-            </w:r>
-            <w:r>
-              <w:rPr>
-                <w:rFonts w:ascii="Calibri" w:eastAsia="Calibri" w:hAnsi="Calibri" w:cs="Calibri"/>
-                <w:color w:val="000000" w:themeColor="text1"/>
-                <w:lang w:val="en-SG"/>
-              </w:rPr>
-              <w:t xml:space="preserve"> </w:t>
-            </w:r>
-            <w:r>
-              <w:rPr>
-                <w:rFonts w:ascii="Calibri" w:eastAsia="Calibri" w:hAnsi="Calibri" w:cs="Calibri"/>
-                <w:color w:val="000000" w:themeColor="text1"/>
-                <w:lang w:val="en-SG"/>
-              </w:rPr>
-              <w:t>&gt;</w:t>
-            </w:r>
           </w:p>
         </w:tc>
       </w:tr>
     </w:tbl>
     <w:p/>
     <w:sectPr>
-      <w:headerReference w:type="default" r:id="rId9"/>
-      <w:footerReference w:type="default" r:id="rId10"/>
+      <w:headerReference w:type="default" r:id="rId10"/>
+      <w:footerReference w:type="default" r:id="rId11"/>
       <w:pgSz w:w="12240" w:h="15840"/>
       <w:pgMar w:top="1440" w:right="1440" w:bottom="1440" w:left="1440" w:header="720" w:footer="720" w:gutter="0"/>
       <w:cols w:space="720"/>
@@ -1701,7 +1285,7 @@
 </file>
 
 <file path=word/endnotes.xml><?xml version="1.0" encoding="utf-8"?>
-<w:endnotes xmlns:wpc="http://schemas.microsoft.com/office/word/2010/wordprocessingCanvas" xmlns:cx="http://schemas.microsoft.com/office/drawing/2014/chartex" xmlns:cx1="http://schemas.microsoft.com/office/drawing/2015/9/8/chartex" xmlns:cx2="http://schemas.microsoft.com/office/drawing/2015/10/21/chartex" xmlns:cx3="http://schemas.microsoft.com/office/drawing/2016/5/9/chartex" xmlns:cx4="http://schemas.microsoft.com/office/drawing/2016/5/10/chartex" xmlns:cx5="http://schemas.microsoft.com/office/drawing/2016/5/11/chartex" xmlns:cx6="http://schemas.microsoft.com/office/drawing/2016/5/12/chartex" xmlns:cx7="http://schemas.microsoft.com/office/drawing/2016/5/13/chartex" xmlns:cx8="http://schemas.microsoft.com/office/drawing/2016/5/14/chartex" xmlns:mc="http://schemas.openxmlformats.org/markup-compatibility/2006" xmlns:aink="http://schemas.microsoft.com/office/drawing/2016/ink" xmlns:am3d="http://schemas.microsoft.com/office/drawing/2017/model3d" xmlns:o="urn:schemas-microsoft-com:office:office" xmlns:oel="http://schemas.microsoft.com/office/2019/extlst" xmlns:r="http://schemas.openxmlformats.org/officeDocument/2006/relationships" xmlns:m="http://schemas.openxmlformats.org/officeDocument/2006/math" xmlns:v="urn:schemas-microsoft-com:vml" xmlns:wp14="http://schemas.microsoft.com/office/word/2010/wordprocessingDrawing" xmlns:wp="http://schemas.openxmlformats.org/drawingml/2006/wordprocessingDrawing" xmlns:w10="urn:schemas-microsoft-com:office:word" xmlns:w="http://schemas.openxmlformats.org/wordprocessingml/2006/main" xmlns:w14="http://schemas.microsoft.com/office/word/2010/wordml" xmlns:w15="http://schemas.microsoft.com/office/word/2012/wordml" xmlns:w16cex="http://schemas.microsoft.com/office/word/2018/wordml/cex" xmlns:w16cid="http://schemas.microsoft.com/office/word/2016/wordml/cid" xmlns:w16="http://schemas.microsoft.com/office/word/2018/wordml" xmlns:w16sdtdh="http://schemas.microsoft.com/office/word/2020/wordml/sdtdatahash" xmlns:w16se="http://schemas.microsoft.com/office/word/2015/wordml/symex" xmlns:wpg="http://schemas.microsoft.com/office/word/2010/wordprocessingGroup" xmlns:wpi="http://schemas.microsoft.com/office/word/2010/wordprocessingInk" xmlns:wne="http://schemas.microsoft.com/office/word/2006/wordml" xmlns:wps="http://schemas.microsoft.com/office/word/2010/wordprocessingShape" mc:Ignorable="w14 w15 w16se w16cid w16 w16cex w16sdtdh wp14">
+<w:endnotes xmlns:wpc="http://schemas.microsoft.com/office/word/2010/wordprocessingCanvas" xmlns:cx="http://schemas.microsoft.com/office/drawing/2014/chartex" xmlns:cx1="http://schemas.microsoft.com/office/drawing/2015/9/8/chartex" xmlns:cx2="http://schemas.microsoft.com/office/drawing/2015/10/21/chartex" xmlns:cx3="http://schemas.microsoft.com/office/drawing/2016/5/9/chartex" xmlns:cx4="http://schemas.microsoft.com/office/drawing/2016/5/10/chartex" xmlns:cx5="http://schemas.microsoft.com/office/drawing/2016/5/11/chartex" xmlns:cx6="http://schemas.microsoft.com/office/drawing/2016/5/12/chartex" xmlns:cx7="http://schemas.microsoft.com/office/drawing/2016/5/13/chartex" xmlns:cx8="http://schemas.microsoft.com/office/drawing/2016/5/14/chartex" xmlns:mc="http://schemas.openxmlformats.org/markup-compatibility/2006" xmlns:aink="http://schemas.microsoft.com/office/drawing/2016/ink" xmlns:am3d="http://schemas.microsoft.com/office/drawing/2017/model3d" xmlns:o="urn:schemas-microsoft-com:office:office" xmlns:oel="http://schemas.microsoft.com/office/2019/extlst" xmlns:r="http://schemas.openxmlformats.org/officeDocument/2006/relationships" xmlns:m="http://schemas.openxmlformats.org/officeDocument/2006/math" xmlns:v="urn:schemas-microsoft-com:vml" xmlns:wp14="http://schemas.microsoft.com/office/word/2010/wordprocessingDrawing" xmlns:wp="http://schemas.openxmlformats.org/drawingml/2006/wordprocessingDrawing" xmlns:w10="urn:schemas-microsoft-com:office:word" xmlns:w="http://schemas.openxmlformats.org/wordprocessingml/2006/main" xmlns:w14="http://schemas.microsoft.com/office/word/2010/wordml" xmlns:w15="http://schemas.microsoft.com/office/word/2012/wordml" xmlns:w16cex="http://schemas.microsoft.com/office/word/2018/wordml/cex" xmlns:w16cid="http://schemas.microsoft.com/office/word/2016/wordml/cid" xmlns:w16="http://schemas.microsoft.com/office/word/2018/wordml" xmlns:w16du="http://schemas.microsoft.com/office/word/2023/wordml/word16du" xmlns:w16sdtdh="http://schemas.microsoft.com/office/word/2020/wordml/sdtdatahash" xmlns:w16se="http://schemas.microsoft.com/office/word/2015/wordml/symex" xmlns:wpg="http://schemas.microsoft.com/office/word/2010/wordprocessingGroup" xmlns:wpi="http://schemas.microsoft.com/office/word/2010/wordprocessingInk" xmlns:wne="http://schemas.microsoft.com/office/word/2006/wordml" xmlns:wps="http://schemas.microsoft.com/office/word/2010/wordprocessingShape" mc:Ignorable="w14 w15 w16se w16cid w16 w16cex w16sdtdh wp14">
   <w:endnote w:type="separator" w:id="-1">
     <w:p>
       <w:pPr>
@@ -1726,7 +1310,7 @@
 </file>
 
 <file path=word/footer1.xml><?xml version="1.0" encoding="utf-8"?>
-<w:ftr xmlns:wpc="http://schemas.microsoft.com/office/word/2010/wordprocessingCanvas" xmlns:cx="http://schemas.microsoft.com/office/drawing/2014/chartex" xmlns:cx1="http://schemas.microsoft.com/office/drawing/2015/9/8/chartex" xmlns:cx2="http://schemas.microsoft.com/office/drawing/2015/10/21/chartex" xmlns:cx3="http://schemas.microsoft.com/office/drawing/2016/5/9/chartex" xmlns:cx4="http://schemas.microsoft.com/office/drawing/2016/5/10/chartex" xmlns:cx5="http://schemas.microsoft.com/office/drawing/2016/5/11/chartex" xmlns:cx6="http://schemas.microsoft.com/office/drawing/2016/5/12/chartex" xmlns:cx7="http://schemas.microsoft.com/office/drawing/2016/5/13/chartex" xmlns:cx8="http://schemas.microsoft.com/office/drawing/2016/5/14/chartex" xmlns:mc="http://schemas.openxmlformats.org/markup-compatibility/2006" xmlns:aink="http://schemas.microsoft.com/office/drawing/2016/ink" xmlns:am3d="http://schemas.microsoft.com/office/drawing/2017/model3d" xmlns:o="urn:schemas-microsoft-com:office:office" xmlns:oel="http://schemas.microsoft.com/office/2019/extlst" xmlns:r="http://schemas.openxmlformats.org/officeDocument/2006/relationships" xmlns:m="http://schemas.openxmlformats.org/officeDocument/2006/math" xmlns:v="urn:schemas-microsoft-com:vml" xmlns:wp14="http://schemas.microsoft.com/office/word/2010/wordprocessingDrawing" xmlns:wp="http://schemas.openxmlformats.org/drawingml/2006/wordprocessingDrawing" xmlns:w10="urn:schemas-microsoft-com:office:word" xmlns:w="http://schemas.openxmlformats.org/wordprocessingml/2006/main" xmlns:w14="http://schemas.microsoft.com/office/word/2010/wordml" xmlns:w15="http://schemas.microsoft.com/office/word/2012/wordml" xmlns:w16cex="http://schemas.microsoft.com/office/word/2018/wordml/cex" xmlns:w16cid="http://schemas.microsoft.com/office/word/2016/wordml/cid" xmlns:w16="http://schemas.microsoft.com/office/word/2018/wordml" xmlns:w16sdtdh="http://schemas.microsoft.com/office/word/2020/wordml/sdtdatahash" xmlns:w16se="http://schemas.microsoft.com/office/word/2015/wordml/symex" xmlns:wpg="http://schemas.microsoft.com/office/word/2010/wordprocessingGroup" xmlns:wpi="http://schemas.microsoft.com/office/word/2010/wordprocessingInk" xmlns:wne="http://schemas.microsoft.com/office/word/2006/wordml" xmlns:wps="http://schemas.microsoft.com/office/word/2010/wordprocessingShape" mc:Ignorable="w14 w15 w16se w16cid w16 w16cex w16sdtdh wp14">
+<w:ftr xmlns:wpc="http://schemas.microsoft.com/office/word/2010/wordprocessingCanvas" xmlns:cx="http://schemas.microsoft.com/office/drawing/2014/chartex" xmlns:cx1="http://schemas.microsoft.com/office/drawing/2015/9/8/chartex" xmlns:cx2="http://schemas.microsoft.com/office/drawing/2015/10/21/chartex" xmlns:cx3="http://schemas.microsoft.com/office/drawing/2016/5/9/chartex" xmlns:cx4="http://schemas.microsoft.com/office/drawing/2016/5/10/chartex" xmlns:cx5="http://schemas.microsoft.com/office/drawing/2016/5/11/chartex" xmlns:cx6="http://schemas.microsoft.com/office/drawing/2016/5/12/chartex" xmlns:cx7="http://schemas.microsoft.com/office/drawing/2016/5/13/chartex" xmlns:cx8="http://schemas.microsoft.com/office/drawing/2016/5/14/chartex" xmlns:mc="http://schemas.openxmlformats.org/markup-compatibility/2006" xmlns:aink="http://schemas.microsoft.com/office/drawing/2016/ink" xmlns:am3d="http://schemas.microsoft.com/office/drawing/2017/model3d" xmlns:o="urn:schemas-microsoft-com:office:office" xmlns:oel="http://schemas.microsoft.com/office/2019/extlst" xmlns:r="http://schemas.openxmlformats.org/officeDocument/2006/relationships" xmlns:m="http://schemas.openxmlformats.org/officeDocument/2006/math" xmlns:v="urn:schemas-microsoft-com:vml" xmlns:wp14="http://schemas.microsoft.com/office/word/2010/wordprocessingDrawing" xmlns:wp="http://schemas.openxmlformats.org/drawingml/2006/wordprocessingDrawing" xmlns:w10="urn:schemas-microsoft-com:office:word" xmlns:w="http://schemas.openxmlformats.org/wordprocessingml/2006/main" xmlns:w14="http://schemas.microsoft.com/office/word/2010/wordml" xmlns:w15="http://schemas.microsoft.com/office/word/2012/wordml" xmlns:w16cex="http://schemas.microsoft.com/office/word/2018/wordml/cex" xmlns:w16cid="http://schemas.microsoft.com/office/word/2016/wordml/cid" xmlns:w16="http://schemas.microsoft.com/office/word/2018/wordml" xmlns:w16du="http://schemas.microsoft.com/office/word/2023/wordml/word16du" xmlns:w16sdtdh="http://schemas.microsoft.com/office/word/2020/wordml/sdtdatahash" xmlns:w16se="http://schemas.microsoft.com/office/word/2015/wordml/symex" xmlns:wpg="http://schemas.microsoft.com/office/word/2010/wordprocessingGroup" xmlns:wpi="http://schemas.microsoft.com/office/word/2010/wordprocessingInk" xmlns:wne="http://schemas.microsoft.com/office/word/2006/wordml" xmlns:wps="http://schemas.microsoft.com/office/word/2010/wordprocessingShape" mc:Ignorable="w14 w15 w16se w16cid w16 w16cex w16sdtdh wp14">
   <w:p>
     <w:pPr>
       <w:pStyle w:val="Footer"/>
@@ -1826,7 +1410,7 @@
 </file>
 
 <file path=word/footnotes.xml><?xml version="1.0" encoding="utf-8"?>
-<w:footnotes xmlns:wpc="http://schemas.microsoft.com/office/word/2010/wordprocessingCanvas" xmlns:cx="http://schemas.microsoft.com/office/drawing/2014/chartex" xmlns:cx1="http://schemas.microsoft.com/office/drawing/2015/9/8/chartex" xmlns:cx2="http://schemas.microsoft.com/office/drawing/2015/10/21/chartex" xmlns:cx3="http://schemas.microsoft.com/office/drawing/2016/5/9/chartex" xmlns:cx4="http://schemas.microsoft.com/office/drawing/2016/5/10/chartex" xmlns:cx5="http://schemas.microsoft.com/office/drawing/2016/5/11/chartex" xmlns:cx6="http://schemas.microsoft.com/office/drawing/2016/5/12/chartex" xmlns:cx7="http://schemas.microsoft.com/office/drawing/2016/5/13/chartex" xmlns:cx8="http://schemas.microsoft.com/office/drawing/2016/5/14/chartex" xmlns:mc="http://schemas.openxmlformats.org/markup-compatibility/2006" xmlns:aink="http://schemas.microsoft.com/office/drawing/2016/ink" xmlns:am3d="http://schemas.microsoft.com/office/drawing/2017/model3d" xmlns:o="urn:schemas-microsoft-com:office:office" xmlns:oel="http://schemas.microsoft.com/office/2019/extlst" xmlns:r="http://schemas.openxmlformats.org/officeDocument/2006/relationships" xmlns:m="http://schemas.openxmlformats.org/officeDocument/2006/math" xmlns:v="urn:schemas-microsoft-com:vml" xmlns:wp14="http://schemas.microsoft.com/office/word/2010/wordprocessingDrawing" xmlns:wp="http://schemas.openxmlformats.org/drawingml/2006/wordprocessingDrawing" xmlns:w10="urn:schemas-microsoft-com:office:word" xmlns:w="http://schemas.openxmlformats.org/wordprocessingml/2006/main" xmlns:w14="http://schemas.microsoft.com/office/word/2010/wordml" xmlns:w15="http://schemas.microsoft.com/office/word/2012/wordml" xmlns:w16cex="http://schemas.microsoft.com/office/word/2018/wordml/cex" xmlns:w16cid="http://schemas.microsoft.com/office/word/2016/wordml/cid" xmlns:w16="http://schemas.microsoft.com/office/word/2018/wordml" xmlns:w16sdtdh="http://schemas.microsoft.com/office/word/2020/wordml/sdtdatahash" xmlns:w16se="http://schemas.microsoft.com/office/word/2015/wordml/symex" xmlns:wpg="http://schemas.microsoft.com/office/word/2010/wordprocessingGroup" xmlns:wpi="http://schemas.microsoft.com/office/word/2010/wordprocessingInk" xmlns:wne="http://schemas.microsoft.com/office/word/2006/wordml" xmlns:wps="http://schemas.microsoft.com/office/word/2010/wordprocessingShape" mc:Ignorable="w14 w15 w16se w16cid w16 w16cex w16sdtdh wp14">
+<w:footnotes xmlns:wpc="http://schemas.microsoft.com/office/word/2010/wordprocessingCanvas" xmlns:cx="http://schemas.microsoft.com/office/drawing/2014/chartex" xmlns:cx1="http://schemas.microsoft.com/office/drawing/2015/9/8/chartex" xmlns:cx2="http://schemas.microsoft.com/office/drawing/2015/10/21/chartex" xmlns:cx3="http://schemas.microsoft.com/office/drawing/2016/5/9/chartex" xmlns:cx4="http://schemas.microsoft.com/office/drawing/2016/5/10/chartex" xmlns:cx5="http://schemas.microsoft.com/office/drawing/2016/5/11/chartex" xmlns:cx6="http://schemas.microsoft.com/office/drawing/2016/5/12/chartex" xmlns:cx7="http://schemas.microsoft.com/office/drawing/2016/5/13/chartex" xmlns:cx8="http://schemas.microsoft.com/office/drawing/2016/5/14/chartex" xmlns:mc="http://schemas.openxmlformats.org/markup-compatibility/2006" xmlns:aink="http://schemas.microsoft.com/office/drawing/2016/ink" xmlns:am3d="http://schemas.microsoft.com/office/drawing/2017/model3d" xmlns:o="urn:schemas-microsoft-com:office:office" xmlns:oel="http://schemas.microsoft.com/office/2019/extlst" xmlns:r="http://schemas.openxmlformats.org/officeDocument/2006/relationships" xmlns:m="http://schemas.openxmlformats.org/officeDocument/2006/math" xmlns:v="urn:schemas-microsoft-com:vml" xmlns:wp14="http://schemas.microsoft.com/office/word/2010/wordprocessingDrawing" xmlns:wp="http://schemas.openxmlformats.org/drawingml/2006/wordprocessingDrawing" xmlns:w10="urn:schemas-microsoft-com:office:word" xmlns:w="http://schemas.openxmlformats.org/wordprocessingml/2006/main" xmlns:w14="http://schemas.microsoft.com/office/word/2010/wordml" xmlns:w15="http://schemas.microsoft.com/office/word/2012/wordml" xmlns:w16cex="http://schemas.microsoft.com/office/word/2018/wordml/cex" xmlns:w16cid="http://schemas.microsoft.com/office/word/2016/wordml/cid" xmlns:w16="http://schemas.microsoft.com/office/word/2018/wordml" xmlns:w16du="http://schemas.microsoft.com/office/word/2023/wordml/word16du" xmlns:w16sdtdh="http://schemas.microsoft.com/office/word/2020/wordml/sdtdatahash" xmlns:w16se="http://schemas.microsoft.com/office/word/2015/wordml/symex" xmlns:wpg="http://schemas.microsoft.com/office/word/2010/wordprocessingGroup" xmlns:wpi="http://schemas.microsoft.com/office/word/2010/wordprocessingInk" xmlns:wne="http://schemas.microsoft.com/office/word/2006/wordml" xmlns:wps="http://schemas.microsoft.com/office/word/2010/wordprocessingShape" mc:Ignorable="w14 w15 w16se w16cid w16 w16cex w16sdtdh wp14">
   <w:footnote w:type="separator" w:id="-1">
     <w:p>
       <w:pPr>
@@ -1851,7 +1435,7 @@
 </file>
 
 <file path=word/header1.xml><?xml version="1.0" encoding="utf-8"?>
-<w:hdr xmlns:wpc="http://schemas.microsoft.com/office/word/2010/wordprocessingCanvas" xmlns:cx="http://schemas.microsoft.com/office/drawing/2014/chartex" xmlns:cx1="http://schemas.microsoft.com/office/drawing/2015/9/8/chartex" xmlns:cx2="http://schemas.microsoft.com/office/drawing/2015/10/21/chartex" xmlns:cx3="http://schemas.microsoft.com/office/drawing/2016/5/9/chartex" xmlns:cx4="http://schemas.microsoft.com/office/drawing/2016/5/10/chartex" xmlns:cx5="http://schemas.microsoft.com/office/drawing/2016/5/11/chartex" xmlns:cx6="http://schemas.microsoft.com/office/drawing/2016/5/12/chartex" xmlns:cx7="http://schemas.microsoft.com/office/drawing/2016/5/13/chartex" xmlns:cx8="http://schemas.microsoft.com/office/drawing/2016/5/14/chartex" xmlns:mc="http://schemas.openxmlformats.org/markup-compatibility/2006" xmlns:aink="http://schemas.microsoft.com/office/drawing/2016/ink" xmlns:am3d="http://schemas.microsoft.com/office/drawing/2017/model3d" xmlns:o="urn:schemas-microsoft-com:office:office" xmlns:oel="http://schemas.microsoft.com/office/2019/extlst" xmlns:r="http://schemas.openxmlformats.org/officeDocument/2006/relationships" xmlns:m="http://schemas.openxmlformats.org/officeDocument/2006/math" xmlns:v="urn:schemas-microsoft-com:vml" xmlns:wp14="http://schemas.microsoft.com/office/word/2010/wordprocessingDrawing" xmlns:wp="http://schemas.openxmlformats.org/drawingml/2006/wordprocessingDrawing" xmlns:w10="urn:schemas-microsoft-com:office:word" xmlns:w="http://schemas.openxmlformats.org/wordprocessingml/2006/main" xmlns:w14="http://schemas.microsoft.com/office/word/2010/wordml" xmlns:w15="http://schemas.microsoft.com/office/word/2012/wordml" xmlns:w16cex="http://schemas.microsoft.com/office/word/2018/wordml/cex" xmlns:w16cid="http://schemas.microsoft.com/office/word/2016/wordml/cid" xmlns:w16="http://schemas.microsoft.com/office/word/2018/wordml" xmlns:w16sdtdh="http://schemas.microsoft.com/office/word/2020/wordml/sdtdatahash" xmlns:w16se="http://schemas.microsoft.com/office/word/2015/wordml/symex" xmlns:wpg="http://schemas.microsoft.com/office/word/2010/wordprocessingGroup" xmlns:wpi="http://schemas.microsoft.com/office/word/2010/wordprocessingInk" xmlns:wne="http://schemas.microsoft.com/office/word/2006/wordml" xmlns:wps="http://schemas.microsoft.com/office/word/2010/wordprocessingShape" mc:Ignorable="w14 w15 w16se w16cid w16 w16cex w16sdtdh wp14">
+<w:hdr xmlns:wpc="http://schemas.microsoft.com/office/word/2010/wordprocessingCanvas" xmlns:cx="http://schemas.microsoft.com/office/drawing/2014/chartex" xmlns:cx1="http://schemas.microsoft.com/office/drawing/2015/9/8/chartex" xmlns:cx2="http://schemas.microsoft.com/office/drawing/2015/10/21/chartex" xmlns:cx3="http://schemas.microsoft.com/office/drawing/2016/5/9/chartex" xmlns:cx4="http://schemas.microsoft.com/office/drawing/2016/5/10/chartex" xmlns:cx5="http://schemas.microsoft.com/office/drawing/2016/5/11/chartex" xmlns:cx6="http://schemas.microsoft.com/office/drawing/2016/5/12/chartex" xmlns:cx7="http://schemas.microsoft.com/office/drawing/2016/5/13/chartex" xmlns:cx8="http://schemas.microsoft.com/office/drawing/2016/5/14/chartex" xmlns:mc="http://schemas.openxmlformats.org/markup-compatibility/2006" xmlns:aink="http://schemas.microsoft.com/office/drawing/2016/ink" xmlns:am3d="http://schemas.microsoft.com/office/drawing/2017/model3d" xmlns:o="urn:schemas-microsoft-com:office:office" xmlns:oel="http://schemas.microsoft.com/office/2019/extlst" xmlns:r="http://schemas.openxmlformats.org/officeDocument/2006/relationships" xmlns:m="http://schemas.openxmlformats.org/officeDocument/2006/math" xmlns:v="urn:schemas-microsoft-com:vml" xmlns:wp14="http://schemas.microsoft.com/office/word/2010/wordprocessingDrawing" xmlns:wp="http://schemas.openxmlformats.org/drawingml/2006/wordprocessingDrawing" xmlns:w10="urn:schemas-microsoft-com:office:word" xmlns:w="http://schemas.openxmlformats.org/wordprocessingml/2006/main" xmlns:w14="http://schemas.microsoft.com/office/word/2010/wordml" xmlns:w15="http://schemas.microsoft.com/office/word/2012/wordml" xmlns:w16cex="http://schemas.microsoft.com/office/word/2018/wordml/cex" xmlns:w16cid="http://schemas.microsoft.com/office/word/2016/wordml/cid" xmlns:w16="http://schemas.microsoft.com/office/word/2018/wordml" xmlns:w16du="http://schemas.microsoft.com/office/word/2023/wordml/word16du" xmlns:w16sdtdh="http://schemas.microsoft.com/office/word/2020/wordml/sdtdatahash" xmlns:w16se="http://schemas.microsoft.com/office/word/2015/wordml/symex" xmlns:wpg="http://schemas.microsoft.com/office/word/2010/wordprocessingGroup" xmlns:wpi="http://schemas.microsoft.com/office/word/2010/wordprocessingInk" xmlns:wne="http://schemas.microsoft.com/office/word/2006/wordml" xmlns:wps="http://schemas.microsoft.com/office/word/2010/wordprocessingShape" mc:Ignorable="w14 w15 w16se w16cid w16 w16cex w16sdtdh wp14">
   <w:p>
     <w:pPr>
       <w:pStyle w:val="Header"/>
@@ -2811,11 +2395,23 @@
       </w:tcPr>
     </w:tblStylePr>
   </w:style>
+  <w:style w:type="character" w:styleId="UnresolvedMention">
+    <w:name w:val="Unresolved Mention"/>
+    <w:basedOn w:val="DefaultParagraphFont"/>
+    <w:uiPriority w:val="99"/>
+    <w:semiHidden/>
+    <w:unhideWhenUsed/>
+    <w:rsid w:val="009A7E60"/>
+    <w:rPr>
+      <w:color w:val="605E5C"/>
+      <w:shd w:val="clear" w:color="auto" w:fill="E1DFDD"/>
+    </w:rPr>
+  </w:style>
 </w:styles>
 </file>
 
 <file path=word/glossary/document.xml><?xml version="1.0" encoding="utf-8"?>
-<w:glossaryDocument xmlns:wpc="http://schemas.microsoft.com/office/word/2010/wordprocessingCanvas" xmlns:cx="http://schemas.microsoft.com/office/drawing/2014/chartex" xmlns:cx1="http://schemas.microsoft.com/office/drawing/2015/9/8/chartex" xmlns:cx2="http://schemas.microsoft.com/office/drawing/2015/10/21/chartex" xmlns:cx3="http://schemas.microsoft.com/office/drawing/2016/5/9/chartex" xmlns:cx4="http://schemas.microsoft.com/office/drawing/2016/5/10/chartex" xmlns:cx5="http://schemas.microsoft.com/office/drawing/2016/5/11/chartex" xmlns:cx6="http://schemas.microsoft.com/office/drawing/2016/5/12/chartex" xmlns:cx7="http://schemas.microsoft.com/office/drawing/2016/5/13/chartex" xmlns:cx8="http://schemas.microsoft.com/office/drawing/2016/5/14/chartex" xmlns:mc="http://schemas.openxmlformats.org/markup-compatibility/2006" xmlns:aink="http://schemas.microsoft.com/office/drawing/2016/ink" xmlns:am3d="http://schemas.microsoft.com/office/drawing/2017/model3d" xmlns:o="urn:schemas-microsoft-com:office:office" xmlns:oel="http://schemas.microsoft.com/office/2019/extlst" xmlns:r="http://schemas.openxmlformats.org/officeDocument/2006/relationships" xmlns:m="http://schemas.openxmlformats.org/officeDocument/2006/math" xmlns:v="urn:schemas-microsoft-com:vml" xmlns:wp14="http://schemas.microsoft.com/office/word/2010/wordprocessingDrawing" xmlns:wp="http://schemas.openxmlformats.org/drawingml/2006/wordprocessingDrawing" xmlns:w10="urn:schemas-microsoft-com:office:word" xmlns:w="http://schemas.openxmlformats.org/wordprocessingml/2006/main" xmlns:w14="http://schemas.microsoft.com/office/word/2010/wordml" xmlns:w15="http://schemas.microsoft.com/office/word/2012/wordml" xmlns:w16cex="http://schemas.microsoft.com/office/word/2018/wordml/cex" xmlns:w16cid="http://schemas.microsoft.com/office/word/2016/wordml/cid" xmlns:w16="http://schemas.microsoft.com/office/word/2018/wordml" xmlns:w16sdtdh="http://schemas.microsoft.com/office/word/2020/wordml/sdtdatahash" xmlns:w16se="http://schemas.microsoft.com/office/word/2015/wordml/symex" xmlns:wpg="http://schemas.microsoft.com/office/word/2010/wordprocessingGroup" xmlns:wpi="http://schemas.microsoft.com/office/word/2010/wordprocessingInk" xmlns:wne="http://schemas.microsoft.com/office/word/2006/wordml" xmlns:wps="http://schemas.microsoft.com/office/word/2010/wordprocessingShape" mc:Ignorable="w14 w15 w16se w16cid w16 w16cex w16sdtdh wp14">
+<w:glossaryDocument xmlns:wpc="http://schemas.microsoft.com/office/word/2010/wordprocessingCanvas" xmlns:cx="http://schemas.microsoft.com/office/drawing/2014/chartex" xmlns:cx1="http://schemas.microsoft.com/office/drawing/2015/9/8/chartex" xmlns:cx2="http://schemas.microsoft.com/office/drawing/2015/10/21/chartex" xmlns:cx3="http://schemas.microsoft.com/office/drawing/2016/5/9/chartex" xmlns:cx4="http://schemas.microsoft.com/office/drawing/2016/5/10/chartex" xmlns:cx5="http://schemas.microsoft.com/office/drawing/2016/5/11/chartex" xmlns:cx6="http://schemas.microsoft.com/office/drawing/2016/5/12/chartex" xmlns:cx7="http://schemas.microsoft.com/office/drawing/2016/5/13/chartex" xmlns:cx8="http://schemas.microsoft.com/office/drawing/2016/5/14/chartex" xmlns:mc="http://schemas.openxmlformats.org/markup-compatibility/2006" xmlns:aink="http://schemas.microsoft.com/office/drawing/2016/ink" xmlns:am3d="http://schemas.microsoft.com/office/drawing/2017/model3d" xmlns:o="urn:schemas-microsoft-com:office:office" xmlns:oel="http://schemas.microsoft.com/office/2019/extlst" xmlns:r="http://schemas.openxmlformats.org/officeDocument/2006/relationships" xmlns:m="http://schemas.openxmlformats.org/officeDocument/2006/math" xmlns:v="urn:schemas-microsoft-com:vml" xmlns:wp14="http://schemas.microsoft.com/office/word/2010/wordprocessingDrawing" xmlns:wp="http://schemas.openxmlformats.org/drawingml/2006/wordprocessingDrawing" xmlns:w10="urn:schemas-microsoft-com:office:word" xmlns:w="http://schemas.openxmlformats.org/wordprocessingml/2006/main" xmlns:w14="http://schemas.microsoft.com/office/word/2010/wordml" xmlns:w15="http://schemas.microsoft.com/office/word/2012/wordml" xmlns:w16cex="http://schemas.microsoft.com/office/word/2018/wordml/cex" xmlns:w16cid="http://schemas.microsoft.com/office/word/2016/wordml/cid" xmlns:w16="http://schemas.microsoft.com/office/word/2018/wordml" xmlns:w16du="http://schemas.microsoft.com/office/word/2023/wordml/word16du" xmlns:w16sdtdh="http://schemas.microsoft.com/office/word/2020/wordml/sdtdatahash" xmlns:w16se="http://schemas.microsoft.com/office/word/2015/wordml/symex" xmlns:wpg="http://schemas.microsoft.com/office/word/2010/wordprocessingGroup" xmlns:wpi="http://schemas.microsoft.com/office/word/2010/wordprocessingInk" xmlns:wne="http://schemas.microsoft.com/office/word/2006/wordml" xmlns:wps="http://schemas.microsoft.com/office/word/2010/wordprocessingShape" mc:Ignorable="w14 w15 w16se w16cid w16 w16cex w16sdtdh wp14">
   <w:docParts>
     <w:docPart>
       <w:docPartPr>
@@ -2998,7 +2594,7 @@
     <w:charset w:val="00"/>
     <w:family w:val="swiss"/>
     <w:pitch w:val="variable"/>
-    <w:sig w:usb0="E4002EFF" w:usb1="C000247B" w:usb2="00000009" w:usb3="00000000" w:csb0="000001FF" w:csb1="00000000"/>
+    <w:sig w:usb0="E4002EFF" w:usb1="C200247B" w:usb2="00000009" w:usb3="00000000" w:csb0="000001FF" w:csb1="00000000"/>
   </w:font>
   <w:font w:name="Times New Roman">
     <w:panose1 w:val="02020603050405020304"/>
@@ -3012,7 +2608,7 @@
     <w:charset w:val="00"/>
     <w:family w:val="swiss"/>
     <w:pitch w:val="variable"/>
-    <w:sig w:usb0="E4002EFF" w:usb1="C000247B" w:usb2="00000009" w:usb3="00000000" w:csb0="000001FF" w:csb1="00000000"/>
+    <w:sig w:usb0="E4002EFF" w:usb1="C200247B" w:usb2="00000009" w:usb3="00000000" w:csb0="000001FF" w:csb1="00000000"/>
   </w:font>
   <w:font w:name="SimSun">
     <w:altName w:val="宋体"/>
@@ -3020,7 +2616,7 @@
     <w:charset w:val="86"/>
     <w:family w:val="auto"/>
     <w:pitch w:val="variable"/>
-    <w:sig w:usb0="00000003" w:usb1="288F0000" w:usb2="00000016" w:usb3="00000000" w:csb0="00040001" w:csb1="00000000"/>
+    <w:sig w:usb0="00000203" w:usb1="288F0000" w:usb2="00000016" w:usb3="00000000" w:csb0="00040001" w:csb1="00000000"/>
   </w:font>
   <w:font w:name="MS Gothic">
     <w:altName w:val="ＭＳ ゴシック"/>
@@ -3029,6 +2625,13 @@
     <w:family w:val="modern"/>
     <w:pitch w:val="fixed"/>
     <w:sig w:usb0="E00002FF" w:usb1="6AC7FDFB" w:usb2="08000012" w:usb3="00000000" w:csb0="0002009F" w:csb1="00000000"/>
+  </w:font>
+  <w:font w:name="Arial">
+    <w:panose1 w:val="020B0604020202020204"/>
+    <w:charset w:val="00"/>
+    <w:family w:val="swiss"/>
+    <w:pitch w:val="variable"/>
+    <w:sig w:usb0="E0002EFF" w:usb1="C000785B" w:usb2="00000009" w:usb3="00000000" w:csb0="000001FF" w:csb1="00000000"/>
   </w:font>
   <w:font w:name="DengXian">
     <w:altName w:val="等线"/>
@@ -3040,6 +2643,7 @@
   </w:font>
   <w:font w:name="DengXian Light">
     <w:altName w:val="等线 Light"/>
+    <w:panose1 w:val="02010600030101010101"/>
     <w:charset w:val="86"/>
     <w:family w:val="auto"/>
     <w:pitch w:val="variable"/>

</xml_diff>